<commit_message>
Commit 7 - Page inscription/connexion et base de donnée
Il faut encore gérer les caractères spéciaux dans le mot de passe
</commit_message>
<xml_diff>
--- a/Documentation/Poker online.docx
+++ b/Documentation/Poker online.docx
@@ -4616,10 +4616,10 @@
           <w:lang w:val="fr-CH" w:eastAsia="fr-CH"/>
         </w:rPr>
         <w:drawing>
-          <wp:inline distT="0" distB="0" distL="0" distR="0" wp14:anchorId="6FAF4501" wp14:editId="0AB964EA">
-            <wp:extent cx="8963247" cy="5053235"/>
-            <wp:effectExtent l="0" t="0" r="0" b="0"/>
-            <wp:docPr id="2" name="Image 2" descr="C:\wamp64\www\Poker\Documentation\Archives\Création de compte.PNG"/>
+          <wp:inline distT="0" distB="0" distL="0" distR="0" wp14:anchorId="6FAF4501" wp14:editId="3818970A">
+            <wp:extent cx="8999047" cy="5060189"/>
+            <wp:effectExtent l="0" t="0" r="0" b="7620"/>
+            <wp:docPr id="2" name="Image 2"/>
             <wp:cNvGraphicFramePr>
               <a:graphicFrameLocks xmlns:a="http://schemas.openxmlformats.org/drawingml/2006/main" noChangeAspect="1"/>
             </wp:cNvGraphicFramePr>
@@ -4640,7 +4640,6 @@
                         </a:ext>
                       </a:extLst>
                     </a:blip>
-                    <a:srcRect/>
                     <a:stretch>
                       <a:fillRect/>
                     </a:stretch>
@@ -4648,7 +4647,7 @@
                   <pic:spPr bwMode="auto">
                     <a:xfrm>
                       <a:off x="0" y="0"/>
-                      <a:ext cx="8999047" cy="5073418"/>
+                      <a:ext cx="8999047" cy="5060189"/>
                     </a:xfrm>
                     <a:prstGeom prst="rect">
                       <a:avLst/>
@@ -6905,8 +6904,13 @@
         <w:pStyle w:val="Titre4"/>
       </w:pPr>
       <w:r>
-        <w:t>Déroulement d’une partie</w:t>
-      </w:r>
+        <w:t xml:space="preserve">Déroulement d’une </w:t>
+      </w:r>
+      <w:r>
+        <w:t>main</w:t>
+      </w:r>
+      <w:bookmarkStart w:id="21" w:name="_GoBack"/>
+      <w:bookmarkEnd w:id="21"/>
     </w:p>
     <w:p/>
     <w:p>
@@ -7197,8 +7201,8 @@
           <w:lang w:val="fr-CH"/>
         </w:rPr>
       </w:pPr>
-      <w:bookmarkStart w:id="21" w:name="_Toc71691012"/>
-      <w:bookmarkStart w:id="22" w:name="_Toc507752937"/>
+      <w:bookmarkStart w:id="22" w:name="_Toc71691012"/>
+      <w:bookmarkStart w:id="23" w:name="_Toc507752937"/>
       <w:r>
         <w:rPr>
           <w:rFonts w:cs="Arial"/>
@@ -7209,8 +7213,8 @@
         <w:lastRenderedPageBreak/>
         <w:t>Stratégie de test</w:t>
       </w:r>
-      <w:bookmarkEnd w:id="21"/>
       <w:bookmarkEnd w:id="22"/>
+      <w:bookmarkEnd w:id="23"/>
     </w:p>
     <w:p>
       <w:pPr>
@@ -7279,7 +7283,7 @@
           <w:lang w:val="fr-CH"/>
         </w:rPr>
       </w:pPr>
-      <w:bookmarkStart w:id="23" w:name="_Toc507752938"/>
+      <w:bookmarkStart w:id="24" w:name="_Toc507752938"/>
       <w:r>
         <w:rPr>
           <w:rFonts w:cs="Arial"/>
@@ -7289,7 +7293,7 @@
         </w:rPr>
         <w:t>Planification</w:t>
       </w:r>
-      <w:bookmarkEnd w:id="23"/>
+      <w:bookmarkEnd w:id="24"/>
     </w:p>
     <w:p>
       <w:pPr>
@@ -7330,7 +7334,7 @@
           <w:lang w:val="fr-CH"/>
         </w:rPr>
       </w:pPr>
-      <w:bookmarkStart w:id="24" w:name="_Toc507752939"/>
+      <w:bookmarkStart w:id="25" w:name="_Toc507752939"/>
       <w:r>
         <w:rPr>
           <w:rFonts w:cs="Arial"/>
@@ -7345,7 +7349,7 @@
         </w:rPr>
         <w:t>onception</w:t>
       </w:r>
-      <w:bookmarkEnd w:id="24"/>
+      <w:bookmarkEnd w:id="25"/>
     </w:p>
     <w:p>
       <w:pPr>
@@ -7357,9 +7361,9 @@
           <w:lang w:val="fr-CH"/>
         </w:rPr>
       </w:pPr>
-      <w:bookmarkStart w:id="25" w:name="_Toc25553314"/>
-      <w:bookmarkStart w:id="26" w:name="_Toc71691019"/>
-      <w:bookmarkStart w:id="27" w:name="_Toc507752940"/>
+      <w:bookmarkStart w:id="26" w:name="_Toc25553314"/>
+      <w:bookmarkStart w:id="27" w:name="_Toc71691019"/>
+      <w:bookmarkStart w:id="28" w:name="_Toc507752940"/>
       <w:r>
         <w:rPr>
           <w:rFonts w:cs="Arial"/>
@@ -7369,9 +7373,9 @@
         </w:rPr>
         <w:t>Dossier de conception</w:t>
       </w:r>
-      <w:bookmarkEnd w:id="25"/>
       <w:bookmarkEnd w:id="26"/>
       <w:bookmarkEnd w:id="27"/>
+      <w:bookmarkEnd w:id="28"/>
     </w:p>
     <w:p>
       <w:pPr>
@@ -8108,8 +8112,8 @@
           <w:lang w:val="fr-CH"/>
         </w:rPr>
       </w:pPr>
-      <w:bookmarkStart w:id="28" w:name="_Toc71703259"/>
-      <w:bookmarkStart w:id="29" w:name="_Toc507752941"/>
+      <w:bookmarkStart w:id="29" w:name="_Toc71703259"/>
+      <w:bookmarkStart w:id="30" w:name="_Toc507752941"/>
       <w:r>
         <w:rPr>
           <w:rFonts w:cs="Arial"/>
@@ -8118,7 +8122,7 @@
         <w:lastRenderedPageBreak/>
         <w:t>R</w:t>
       </w:r>
-      <w:bookmarkEnd w:id="28"/>
+      <w:bookmarkEnd w:id="29"/>
       <w:r>
         <w:rPr>
           <w:rFonts w:cs="Arial"/>
@@ -8126,7 +8130,7 @@
         </w:rPr>
         <w:t>éalisation</w:t>
       </w:r>
-      <w:bookmarkEnd w:id="29"/>
+      <w:bookmarkEnd w:id="30"/>
     </w:p>
     <w:p>
       <w:pPr>
@@ -8138,10 +8142,10 @@
           <w:lang w:val="fr-CH"/>
         </w:rPr>
       </w:pPr>
-      <w:bookmarkStart w:id="30" w:name="_Toc25553317"/>
-      <w:bookmarkStart w:id="31" w:name="_Toc71691022"/>
-      <w:bookmarkStart w:id="32" w:name="_Ref254352701"/>
-      <w:bookmarkStart w:id="33" w:name="_Toc507752942"/>
+      <w:bookmarkStart w:id="31" w:name="_Toc25553317"/>
+      <w:bookmarkStart w:id="32" w:name="_Toc71691022"/>
+      <w:bookmarkStart w:id="33" w:name="_Ref254352701"/>
+      <w:bookmarkStart w:id="34" w:name="_Toc507752942"/>
       <w:r>
         <w:rPr>
           <w:rFonts w:cs="Arial"/>
@@ -8151,10 +8155,10 @@
         </w:rPr>
         <w:t>Dossier de réalisation</w:t>
       </w:r>
-      <w:bookmarkEnd w:id="30"/>
       <w:bookmarkEnd w:id="31"/>
       <w:bookmarkEnd w:id="32"/>
       <w:bookmarkEnd w:id="33"/>
+      <w:bookmarkEnd w:id="34"/>
     </w:p>
     <w:p>
       <w:pPr>
@@ -8183,9 +8187,9 @@
           <w:lang w:val="fr-CH"/>
         </w:rPr>
       </w:pPr>
-      <w:bookmarkStart w:id="34" w:name="_Toc507752943"/>
-      <w:bookmarkStart w:id="35" w:name="_Toc25553328"/>
-      <w:bookmarkStart w:id="36" w:name="_Toc71703263"/>
+      <w:bookmarkStart w:id="35" w:name="_Toc507752943"/>
+      <w:bookmarkStart w:id="36" w:name="_Toc25553328"/>
+      <w:bookmarkStart w:id="37" w:name="_Toc71703263"/>
       <w:r>
         <w:rPr>
           <w:rFonts w:cs="Arial"/>
@@ -8193,7 +8197,7 @@
         </w:rPr>
         <w:t>Réalisation</w:t>
       </w:r>
-      <w:bookmarkEnd w:id="34"/>
+      <w:bookmarkEnd w:id="35"/>
     </w:p>
     <w:p/>
     <w:p>
@@ -8207,7 +8211,7 @@
           <w:lang w:val="fr-CH"/>
         </w:rPr>
       </w:pPr>
-      <w:bookmarkStart w:id="37" w:name="_Toc507752944"/>
+      <w:bookmarkStart w:id="38" w:name="_Toc507752944"/>
       <w:r>
         <w:rPr>
           <w:rFonts w:cs="Arial"/>
@@ -8215,8 +8219,8 @@
         </w:rPr>
         <w:t>C</w:t>
       </w:r>
-      <w:bookmarkEnd w:id="35"/>
       <w:bookmarkEnd w:id="36"/>
+      <w:bookmarkEnd w:id="37"/>
       <w:r>
         <w:rPr>
           <w:rFonts w:cs="Arial"/>
@@ -8224,7 +8228,7 @@
         </w:rPr>
         <w:t>onclusions</w:t>
       </w:r>
-      <w:bookmarkEnd w:id="37"/>
+      <w:bookmarkEnd w:id="38"/>
     </w:p>
     <w:p>
       <w:pPr>
@@ -8256,8 +8260,8 @@
           <w:tab w:val="num" w:pos="360"/>
         </w:tabs>
       </w:pPr>
-      <w:bookmarkStart w:id="38" w:name="_Toc453919055"/>
-      <w:bookmarkStart w:id="39" w:name="_Toc507752945"/>
+      <w:bookmarkStart w:id="39" w:name="_Toc453919055"/>
+      <w:bookmarkStart w:id="40" w:name="_Toc507752945"/>
       <w:r>
         <w:lastRenderedPageBreak/>
         <w:t>A</w:t>
@@ -8265,8 +8269,8 @@
       <w:r>
         <w:t>nnexes</w:t>
       </w:r>
-      <w:bookmarkEnd w:id="38"/>
       <w:bookmarkEnd w:id="39"/>
+      <w:bookmarkEnd w:id="40"/>
     </w:p>
     <w:p>
       <w:pPr>
@@ -8276,8 +8280,8 @@
           <w:iCs/>
         </w:rPr>
       </w:pPr>
-      <w:bookmarkStart w:id="40" w:name="_Toc453919056"/>
-      <w:bookmarkStart w:id="41" w:name="_Toc507752946"/>
+      <w:bookmarkStart w:id="41" w:name="_Toc453919056"/>
+      <w:bookmarkStart w:id="42" w:name="_Toc507752946"/>
       <w:r>
         <w:rPr>
           <w:i w:val="0"/>
@@ -8285,7 +8289,7 @@
         </w:rPr>
         <w:t>Journal de bord d</w:t>
       </w:r>
-      <w:bookmarkEnd w:id="40"/>
+      <w:bookmarkEnd w:id="41"/>
       <w:r>
         <w:rPr>
           <w:i w:val="0"/>
@@ -8293,7 +8297,7 @@
         </w:rPr>
         <w:t>u projet</w:t>
       </w:r>
-      <w:bookmarkEnd w:id="41"/>
+      <w:bookmarkEnd w:id="42"/>
     </w:p>
     <w:p/>
     <w:p>
@@ -8379,7 +8383,7 @@
           <w:iCs/>
         </w:rPr>
       </w:pPr>
-      <w:bookmarkStart w:id="42" w:name="_Toc507752947"/>
+      <w:bookmarkStart w:id="43" w:name="_Toc507752947"/>
       <w:r>
         <w:rPr>
           <w:i w:val="0"/>
@@ -8387,7 +8391,7 @@
         </w:rPr>
         <w:t>Journal de travail</w:t>
       </w:r>
-      <w:bookmarkEnd w:id="42"/>
+      <w:bookmarkEnd w:id="43"/>
     </w:p>
     <w:p/>
     <w:p>
@@ -8425,7 +8429,7 @@
           <w:iCs/>
         </w:rPr>
       </w:pPr>
-      <w:bookmarkStart w:id="43" w:name="_Toc507752948"/>
+      <w:bookmarkStart w:id="44" w:name="_Toc507752948"/>
       <w:r>
         <w:rPr>
           <w:i w:val="0"/>
@@ -8440,7 +8444,7 @@
         </w:rPr>
         <w:t xml:space="preserve"> des uses cases</w:t>
       </w:r>
-      <w:bookmarkEnd w:id="43"/>
+      <w:bookmarkEnd w:id="44"/>
     </w:p>
     <w:p/>
     <w:p>
@@ -8457,7 +8461,7 @@
           <w:iCs/>
         </w:rPr>
       </w:pPr>
-      <w:bookmarkStart w:id="44" w:name="_Toc507752949"/>
+      <w:bookmarkStart w:id="45" w:name="_Toc507752949"/>
       <w:r>
         <w:rPr>
           <w:i w:val="0"/>
@@ -8465,7 +8469,7 @@
         </w:rPr>
         <w:t>Vidéo du déroulement d’une main</w:t>
       </w:r>
-      <w:bookmarkEnd w:id="44"/>
+      <w:bookmarkEnd w:id="45"/>
     </w:p>
     <w:p/>
     <w:p>
@@ -8488,8 +8492,6 @@
           <w:lang w:val="fr-CH"/>
         </w:rPr>
       </w:pPr>
-      <w:bookmarkStart w:id="45" w:name="_GoBack"/>
-      <w:bookmarkEnd w:id="45"/>
     </w:p>
     <w:sectPr>
       <w:pgSz w:w="11906" w:h="16838" w:code="9"/>
@@ -8584,7 +8586,7 @@
             <w:rPr>
               <w:noProof/>
             </w:rPr>
-            <w:t>20</w:t>
+            <w:t>16</w:t>
           </w:r>
           <w:r>
             <w:fldChar w:fldCharType="end"/>
@@ -8616,7 +8618,7 @@
               <w:rPr>
                 <w:noProof/>
               </w:rPr>
-              <w:t>02/03/2018</w:t>
+              <w:t>06/03/2018</w:t>
             </w:r>
           </w:fldSimple>
         </w:p>
@@ -14631,7 +14633,7 @@
 </file>
 
 <file path=customXml/itemProps1.xml><?xml version="1.0" encoding="utf-8"?>
-<ds:datastoreItem xmlns:ds="http://schemas.openxmlformats.org/officeDocument/2006/customXml" ds:itemID="{6A1E46DF-C1EE-425D-ACAB-94E544AA9731}">
+<ds:datastoreItem xmlns:ds="http://schemas.openxmlformats.org/officeDocument/2006/customXml" ds:itemID="{5D2E811A-A24C-4781-BE3B-5FC1BDBF8EC6}">
   <ds:schemaRefs>
     <ds:schemaRef ds:uri="http://schemas.openxmlformats.org/officeDocument/2006/bibliography"/>
   </ds:schemaRefs>

</xml_diff>